<commit_message>
updated email and added github repo
</commit_message>
<xml_diff>
--- a/David Hesketh CV.docx
+++ b/David Hesketh CV.docx
@@ -23,8 +23,6 @@
         </w:rPr>
         <w:t>David Hesketh</w:t>
       </w:r>
-      <w:bookmarkStart w:id="0" w:name="_GoBack"/>
-      <w:bookmarkEnd w:id="0"/>
     </w:p>
     <w:tbl>
       <w:tblPr>
@@ -43,7 +41,7 @@
       </w:tblPr>
       <w:tblGrid>
         <w:gridCol w:w="2835"/>
-        <w:gridCol w:w="4252"/>
+        <w:gridCol w:w="4667"/>
       </w:tblGrid>
       <w:tr>
         <w:tc>
@@ -192,8 +190,19 @@
                 <w:sz w:val="24"/>
                 <w:szCs w:val="24"/>
               </w:rPr>
-              <w:t>Email: dheske200@caledonian.ac.uk</w:t>
-            </w:r>
+              <w:t xml:space="preserve">Email: </w:t>
+            </w:r>
+            <w:r>
+              <w:rPr>
+                <w:rFonts w:ascii="Times New Roman" w:eastAsia="Times New Roman" w:hAnsi="Times New Roman" w:cs="Times New Roman"/>
+                <w:b/>
+                <w:sz w:val="24"/>
+                <w:szCs w:val="24"/>
+              </w:rPr>
+              <w:t>brokenbriken@gmail.com</w:t>
+            </w:r>
+            <w:bookmarkStart w:id="0" w:name="_GoBack"/>
+            <w:bookmarkEnd w:id="0"/>
           </w:p>
         </w:tc>
       </w:tr>
@@ -251,6 +260,24 @@
                 <w:szCs w:val="24"/>
               </w:rPr>
             </w:pPr>
+            <w:r>
+              <w:rPr>
+                <w:rFonts w:ascii="Times New Roman" w:eastAsia="Times New Roman" w:hAnsi="Times New Roman" w:cs="Times New Roman"/>
+                <w:b/>
+                <w:sz w:val="24"/>
+                <w:szCs w:val="24"/>
+              </w:rPr>
+              <w:t xml:space="preserve">GitHub: </w:t>
+            </w:r>
+            <w:r>
+              <w:rPr>
+                <w:rFonts w:ascii="Times New Roman" w:eastAsia="Times New Roman" w:hAnsi="Times New Roman" w:cs="Times New Roman"/>
+                <w:b/>
+                <w:sz w:val="24"/>
+                <w:szCs w:val="24"/>
+              </w:rPr>
+              <w:t>https://github.com/Briken?tab=repositories</w:t>
+            </w:r>
           </w:p>
         </w:tc>
       </w:tr>
@@ -306,73 +333,121 @@
           <w:sz w:val="24"/>
           <w:szCs w:val="24"/>
         </w:rPr>
-        <w:t xml:space="preserve"> working in my family owned vets as a clerical assistant. In this capacity </w:t>
-      </w:r>
-      <w:r>
-        <w:rPr>
-          <w:rFonts w:ascii="Times New Roman" w:eastAsia="Times New Roman" w:hAnsi="Times New Roman" w:cs="Times New Roman"/>
-          <w:sz w:val="24"/>
-          <w:szCs w:val="24"/>
-        </w:rPr>
-        <w:t xml:space="preserve">I </w:t>
-      </w:r>
-      <w:r>
-        <w:rPr>
-          <w:rFonts w:ascii="Times New Roman" w:eastAsia="Times New Roman" w:hAnsi="Times New Roman" w:cs="Times New Roman"/>
-          <w:sz w:val="24"/>
-          <w:szCs w:val="24"/>
-        </w:rPr>
-        <w:t>learned how to effectively communicate over the phone and in person. Additional</w:t>
-      </w:r>
-      <w:r>
-        <w:rPr>
-          <w:rFonts w:ascii="Times New Roman" w:eastAsia="Times New Roman" w:hAnsi="Times New Roman" w:cs="Times New Roman"/>
-          <w:sz w:val="24"/>
-          <w:szCs w:val="24"/>
-        </w:rPr>
-        <w:t>ly, I have extensive</w:t>
-      </w:r>
-      <w:r>
-        <w:rPr>
-          <w:rFonts w:ascii="Times New Roman" w:eastAsia="Times New Roman" w:hAnsi="Times New Roman" w:cs="Times New Roman"/>
-          <w:sz w:val="24"/>
-          <w:szCs w:val="24"/>
-        </w:rPr>
-        <w:t xml:space="preserve"> on phones and payment taking experience in my current role as a collections agent for </w:t>
-      </w:r>
-      <w:proofErr w:type="spellStart"/>
-      <w:r>
-        <w:rPr>
-          <w:rFonts w:ascii="Times New Roman" w:eastAsia="Times New Roman" w:hAnsi="Times New Roman" w:cs="Times New Roman"/>
-          <w:sz w:val="24"/>
-          <w:szCs w:val="24"/>
-        </w:rPr>
-        <w:t>Arvato</w:t>
-      </w:r>
-      <w:proofErr w:type="spellEnd"/>
-      <w:r>
-        <w:rPr>
-          <w:rFonts w:ascii="Times New Roman" w:eastAsia="Times New Roman" w:hAnsi="Times New Roman" w:cs="Times New Roman"/>
-          <w:sz w:val="24"/>
-          <w:szCs w:val="24"/>
-        </w:rPr>
-        <w:t xml:space="preserve"> Financial Solution</w:t>
-      </w:r>
-      <w:r>
-        <w:rPr>
-          <w:rFonts w:ascii="Times New Roman" w:eastAsia="Times New Roman" w:hAnsi="Times New Roman" w:cs="Times New Roman"/>
-          <w:sz w:val="24"/>
-          <w:szCs w:val="24"/>
-        </w:rPr>
-        <w:t>s</w:t>
-      </w:r>
-      <w:r>
-        <w:rPr>
-          <w:rFonts w:ascii="Times New Roman" w:eastAsia="Times New Roman" w:hAnsi="Times New Roman" w:cs="Times New Roman"/>
-          <w:sz w:val="24"/>
-          <w:szCs w:val="24"/>
-        </w:rPr>
-        <w:t>. Programming experience in C++, C#, JavaScript and Visual Basic, with additional experience working with CSS and HTML</w:t>
+        <w:t xml:space="preserve"> working in my family owned vets as a clerical assistant. </w:t>
+      </w:r>
+      <w:r>
+        <w:rPr>
+          <w:rFonts w:ascii="Times New Roman" w:eastAsia="Times New Roman" w:hAnsi="Times New Roman" w:cs="Times New Roman"/>
+          <w:sz w:val="24"/>
+          <w:szCs w:val="24"/>
+        </w:rPr>
+        <w:t>Extensive p</w:t>
+      </w:r>
+      <w:r>
+        <w:rPr>
+          <w:rFonts w:ascii="Times New Roman" w:eastAsia="Times New Roman" w:hAnsi="Times New Roman" w:cs="Times New Roman"/>
+          <w:sz w:val="24"/>
+          <w:szCs w:val="24"/>
+        </w:rPr>
+        <w:t>rogramming experience in C++</w:t>
+      </w:r>
+      <w:r>
+        <w:rPr>
+          <w:rFonts w:ascii="Times New Roman" w:eastAsia="Times New Roman" w:hAnsi="Times New Roman" w:cs="Times New Roman"/>
+          <w:sz w:val="24"/>
+          <w:szCs w:val="24"/>
+        </w:rPr>
+        <w:t xml:space="preserve"> and</w:t>
+      </w:r>
+      <w:r>
+        <w:rPr>
+          <w:rFonts w:ascii="Times New Roman" w:eastAsia="Times New Roman" w:hAnsi="Times New Roman" w:cs="Times New Roman"/>
+          <w:sz w:val="24"/>
+          <w:szCs w:val="24"/>
+        </w:rPr>
+        <w:t xml:space="preserve"> C#</w:t>
+      </w:r>
+      <w:r>
+        <w:rPr>
+          <w:rFonts w:ascii="Times New Roman" w:eastAsia="Times New Roman" w:hAnsi="Times New Roman" w:cs="Times New Roman"/>
+          <w:sz w:val="24"/>
+          <w:szCs w:val="24"/>
+        </w:rPr>
+        <w:t xml:space="preserve">, </w:t>
+      </w:r>
+      <w:proofErr w:type="gramStart"/>
+      <w:r>
+        <w:rPr>
+          <w:rFonts w:ascii="Times New Roman" w:eastAsia="Times New Roman" w:hAnsi="Times New Roman" w:cs="Times New Roman"/>
+          <w:sz w:val="24"/>
+          <w:szCs w:val="24"/>
+        </w:rPr>
+        <w:t>Developing</w:t>
+      </w:r>
+      <w:proofErr w:type="gramEnd"/>
+      <w:r>
+        <w:rPr>
+          <w:rFonts w:ascii="Times New Roman" w:eastAsia="Times New Roman" w:hAnsi="Times New Roman" w:cs="Times New Roman"/>
+          <w:sz w:val="24"/>
+          <w:szCs w:val="24"/>
+        </w:rPr>
+        <w:t xml:space="preserve"> games and phone apps using visual studio integrated development environment and the Unity3D game engine. Experience with </w:t>
+      </w:r>
+      <w:r>
+        <w:rPr>
+          <w:rFonts w:ascii="Times New Roman" w:eastAsia="Times New Roman" w:hAnsi="Times New Roman" w:cs="Times New Roman"/>
+          <w:sz w:val="24"/>
+          <w:szCs w:val="24"/>
+        </w:rPr>
+        <w:t>JavaScript and Visual Basic,</w:t>
+      </w:r>
+      <w:r>
+        <w:rPr>
+          <w:rFonts w:ascii="Times New Roman" w:eastAsia="Times New Roman" w:hAnsi="Times New Roman" w:cs="Times New Roman"/>
+          <w:sz w:val="24"/>
+          <w:szCs w:val="24"/>
+        </w:rPr>
+        <w:t xml:space="preserve"> in the development of academic and personal projects in the past year.</w:t>
+      </w:r>
+      <w:r>
+        <w:rPr>
+          <w:rFonts w:ascii="Times New Roman" w:eastAsia="Times New Roman" w:hAnsi="Times New Roman" w:cs="Times New Roman"/>
+          <w:sz w:val="24"/>
+          <w:szCs w:val="24"/>
+        </w:rPr>
+        <w:t xml:space="preserve"> </w:t>
+      </w:r>
+      <w:r>
+        <w:rPr>
+          <w:rFonts w:ascii="Times New Roman" w:eastAsia="Times New Roman" w:hAnsi="Times New Roman" w:cs="Times New Roman"/>
+          <w:sz w:val="24"/>
+          <w:szCs w:val="24"/>
+        </w:rPr>
+        <w:t>W</w:t>
+      </w:r>
+      <w:r>
+        <w:rPr>
+          <w:rFonts w:ascii="Times New Roman" w:eastAsia="Times New Roman" w:hAnsi="Times New Roman" w:cs="Times New Roman"/>
+          <w:sz w:val="24"/>
+          <w:szCs w:val="24"/>
+        </w:rPr>
+        <w:t>ith additional experience working with CSS and HTML</w:t>
+      </w:r>
+      <w:r>
+        <w:rPr>
+          <w:rFonts w:ascii="Times New Roman" w:eastAsia="Times New Roman" w:hAnsi="Times New Roman" w:cs="Times New Roman"/>
+          <w:sz w:val="24"/>
+          <w:szCs w:val="24"/>
+        </w:rPr>
+        <w:t xml:space="preserve"> </w:t>
+      </w:r>
+      <w:r>
+        <w:rPr>
+          <w:rFonts w:ascii="Times New Roman" w:eastAsia="Times New Roman" w:hAnsi="Times New Roman" w:cs="Times New Roman"/>
+          <w:sz w:val="24"/>
+          <w:szCs w:val="24"/>
+        </w:rPr>
+        <w:t>in an academic context</w:t>
       </w:r>
       <w:r>
         <w:rPr>
@@ -690,7 +765,23 @@
                 <w:sz w:val="24"/>
                 <w:szCs w:val="24"/>
               </w:rPr>
-              <w:t>. Worked with android development studio in JavaScript for the development of a 2D wave based shooter.</w:t>
+              <w:t>. Worked with android development studio in JavaScript for the development of a 2D wave based shooter</w:t>
+            </w:r>
+            <w:r>
+              <w:rPr>
+                <w:rFonts w:ascii="Times New Roman" w:eastAsia="Times New Roman" w:hAnsi="Times New Roman" w:cs="Times New Roman"/>
+                <w:sz w:val="24"/>
+                <w:szCs w:val="24"/>
+              </w:rPr>
+              <w:t xml:space="preserve"> made in the style of the classic game, “Duck Hunt”</w:t>
+            </w:r>
+            <w:r>
+              <w:rPr>
+                <w:rFonts w:ascii="Times New Roman" w:eastAsia="Times New Roman" w:hAnsi="Times New Roman" w:cs="Times New Roman"/>
+                <w:sz w:val="24"/>
+                <w:szCs w:val="24"/>
+              </w:rPr>
+              <w:t>.</w:t>
             </w:r>
             <w:r>
               <w:rPr>
@@ -704,6 +795,9 @@
         </w:tc>
       </w:tr>
       <w:tr>
+        <w:trPr>
+          <w:trHeight w:val="978"/>
+        </w:trPr>
         <w:tc>
           <w:tcPr>
             <w:tcW w:w="1864" w:type="dxa"/>
@@ -791,7 +885,23 @@
                 <w:sz w:val="24"/>
                 <w:szCs w:val="24"/>
               </w:rPr>
-              <w:t xml:space="preserve">Developed a high level of competency working with computers in both academic and personal capacities, taking studies from advanced higher level into university where I excel in technical ability. Have built several computers for personal use of myself and others. </w:t>
+              <w:t>Developed a high level of competency working with computers in both academic and personal capacities, taking studies from advanced higher level into university where I excel in technical ability</w:t>
+            </w:r>
+            <w:r>
+              <w:rPr>
+                <w:rFonts w:ascii="Times New Roman" w:eastAsia="Times New Roman" w:hAnsi="Times New Roman" w:cs="Times New Roman"/>
+                <w:sz w:val="24"/>
+                <w:szCs w:val="24"/>
+              </w:rPr>
+              <w:t xml:space="preserve"> and continue to work outside of the academic environment</w:t>
+            </w:r>
+            <w:r>
+              <w:rPr>
+                <w:rFonts w:ascii="Times New Roman" w:eastAsia="Times New Roman" w:hAnsi="Times New Roman" w:cs="Times New Roman"/>
+                <w:sz w:val="24"/>
+                <w:szCs w:val="24"/>
+              </w:rPr>
+              <w:t>.</w:t>
             </w:r>
           </w:p>
         </w:tc>
@@ -827,6 +937,7 @@
                 <w:sz w:val="24"/>
                 <w:szCs w:val="24"/>
               </w:rPr>
+              <w:lastRenderedPageBreak/>
               <w:t>Team-work:</w:t>
             </w:r>
           </w:p>
@@ -853,16 +964,47 @@
                 <w:sz w:val="24"/>
                 <w:szCs w:val="24"/>
               </w:rPr>
-              <w:t xml:space="preserve">University course and current employment has required team based work with a </w:t>
-            </w:r>
-            <w:r>
-              <w:rPr>
-                <w:rFonts w:ascii="Times New Roman" w:eastAsia="Times New Roman" w:hAnsi="Times New Roman" w:cs="Times New Roman"/>
-                <w:sz w:val="24"/>
-                <w:szCs w:val="24"/>
-              </w:rPr>
-              <w:lastRenderedPageBreak/>
-              <w:t>variety of individuals of different skill sets and levels of experience. As a result, I can take direction effectively and voice opinions in a respectful and coherent manner and when necessary give direction to those who require it with less experience, notably aiding managers on proprietary software in the case they had yet to be trained with its use.</w:t>
+              <w:t>University course and current employment has required team based work with a variety of individuals of different skill sets</w:t>
+            </w:r>
+            <w:r>
+              <w:rPr>
+                <w:rFonts w:ascii="Times New Roman" w:eastAsia="Times New Roman" w:hAnsi="Times New Roman" w:cs="Times New Roman"/>
+                <w:sz w:val="24"/>
+                <w:szCs w:val="24"/>
+              </w:rPr>
+              <w:t xml:space="preserve">, </w:t>
+            </w:r>
+            <w:r>
+              <w:rPr>
+                <w:rFonts w:ascii="Times New Roman" w:eastAsia="Times New Roman" w:hAnsi="Times New Roman" w:cs="Times New Roman"/>
+                <w:sz w:val="24"/>
+                <w:szCs w:val="24"/>
+              </w:rPr>
+              <w:t>levels of experience</w:t>
+            </w:r>
+            <w:r>
+              <w:rPr>
+                <w:rFonts w:ascii="Times New Roman" w:eastAsia="Times New Roman" w:hAnsi="Times New Roman" w:cs="Times New Roman"/>
+                <w:sz w:val="24"/>
+                <w:szCs w:val="24"/>
+              </w:rPr>
+              <w:t xml:space="preserve"> and cultural backgrounds</w:t>
+            </w:r>
+            <w:r>
+              <w:rPr>
+                <w:rFonts w:ascii="Times New Roman" w:eastAsia="Times New Roman" w:hAnsi="Times New Roman" w:cs="Times New Roman"/>
+                <w:sz w:val="24"/>
+                <w:szCs w:val="24"/>
+              </w:rPr>
+              <w:t>. As a result, I can take direction effectively and voice opinions in a respectful and coherent manner and when necessary give direction to those who require</w:t>
+            </w:r>
+            <w:r>
+              <w:rPr>
+                <w:rFonts w:ascii="Times New Roman" w:eastAsia="Times New Roman" w:hAnsi="Times New Roman" w:cs="Times New Roman"/>
+                <w:sz w:val="24"/>
+                <w:szCs w:val="24"/>
+              </w:rPr>
+              <w:t xml:space="preserve"> it.</w:t>
             </w:r>
           </w:p>
         </w:tc>
@@ -891,7 +1033,6 @@
                 <w:sz w:val="24"/>
                 <w:szCs w:val="24"/>
               </w:rPr>
-              <w:lastRenderedPageBreak/>
               <w:t xml:space="preserve">Communication </w:t>
             </w:r>
           </w:p>
@@ -987,7 +1128,39 @@
                 <w:sz w:val="24"/>
                 <w:szCs w:val="24"/>
               </w:rPr>
-              <w:t xml:space="preserve"> Financial Solutions over the past fifteen months as a collections agent. In this capacity I have been working in the financial sector to collect outstanding debt and aid in dispute resolution where disputes arise. These skills were enhanced in my role in my family veterinary practice where my responsibilities were primarily taking appointments and payments from customers, this developed and refined phone based and face to face conversational skills.</w:t>
+              <w:t xml:space="preserve"> Financial Solutions over the past </w:t>
+            </w:r>
+            <w:r>
+              <w:rPr>
+                <w:rFonts w:ascii="Times New Roman" w:eastAsia="Times New Roman" w:hAnsi="Times New Roman" w:cs="Times New Roman"/>
+                <w:sz w:val="24"/>
+                <w:szCs w:val="24"/>
+              </w:rPr>
+              <w:t>thirty</w:t>
+            </w:r>
+            <w:r>
+              <w:rPr>
+                <w:rFonts w:ascii="Times New Roman" w:eastAsia="Times New Roman" w:hAnsi="Times New Roman" w:cs="Times New Roman"/>
+                <w:sz w:val="24"/>
+                <w:szCs w:val="24"/>
+              </w:rPr>
+              <w:t xml:space="preserve"> months as a collections agent. In this capacity I have been working in the financial sector to collect outstanding debt and aid in dispute resolution where disputes arise. These skills </w:t>
+            </w:r>
+            <w:r>
+              <w:rPr>
+                <w:rFonts w:ascii="Times New Roman" w:eastAsia="Times New Roman" w:hAnsi="Times New Roman" w:cs="Times New Roman"/>
+                <w:sz w:val="24"/>
+                <w:szCs w:val="24"/>
+              </w:rPr>
+              <w:t>have enhanced my ability to effectively communicate with those who may not have English as a first language or who may require explicit or careful explanation of complicated concepts</w:t>
+            </w:r>
+            <w:r>
+              <w:rPr>
+                <w:rFonts w:ascii="Times New Roman" w:eastAsia="Times New Roman" w:hAnsi="Times New Roman" w:cs="Times New Roman"/>
+                <w:sz w:val="24"/>
+                <w:szCs w:val="24"/>
+              </w:rPr>
+              <w:t>.</w:t>
             </w:r>
           </w:p>
         </w:tc>
@@ -1091,7 +1264,23 @@
                 <w:sz w:val="24"/>
                 <w:szCs w:val="24"/>
               </w:rPr>
-              <w:t xml:space="preserve">Part Time Collections agent at </w:t>
+              <w:t xml:space="preserve">Part Time Collections </w:t>
+            </w:r>
+            <w:r>
+              <w:rPr>
+                <w:rFonts w:ascii="Times New Roman" w:eastAsia="Times New Roman" w:hAnsi="Times New Roman" w:cs="Times New Roman"/>
+                <w:sz w:val="24"/>
+                <w:szCs w:val="24"/>
+              </w:rPr>
+              <w:t>A</w:t>
+            </w:r>
+            <w:r>
+              <w:rPr>
+                <w:rFonts w:ascii="Times New Roman" w:eastAsia="Times New Roman" w:hAnsi="Times New Roman" w:cs="Times New Roman"/>
+                <w:sz w:val="24"/>
+                <w:szCs w:val="24"/>
+              </w:rPr>
+              <w:t xml:space="preserve">gent at </w:t>
             </w:r>
             <w:proofErr w:type="spellStart"/>
             <w:r>

</xml_diff>